<commit_message>
ajuste em descricao das funcoes
</commit_message>
<xml_diff>
--- a/DocsGen/osst_mod/osst_ghe01.docx
+++ b/DocsGen/osst_mod/osst_ghe01.docx
@@ -422,26 +422,19 @@
         <w:pStyle w:val="ListParagraph"/>
         <w:ind w:firstLine="720"/>
         <w:jc w:val="both"/>
-        <w:rPr>
-          <w:lang w:val="pt-BR"/>
-        </w:rPr>
-      </w:pPr>
-      <w:r>
-        <w:rPr>
-          <w:lang w:val="pt-BR"/>
-        </w:rPr>
-        <w:t>Responsável pelo planejamento de projeto, cronogramas, seguimento de prazos deste cronograma, adaptação deste cronograma em função de mudanças de necessidades datas ou novas aplicações, confecção deste cronograma em softwares de planejamento de projeto, coordenação de grupos transversais, vistoria para planejamento de serviços e cotação de valores. Sem acesso aos aerogeradores</w:t>
-      </w:r>
-      <w:r>
-        <w:rPr>
-          <w:lang w:val="pt-BR"/>
-        </w:rPr>
-        <w:t>.</w:t>
-      </w:r>
-    </w:p>
-    <w:p>
-      <w:pPr>
-        <w:spacing w:line="278" w:lineRule="auto"/>
+      </w:pPr>
+      <w:r>
+        <w:t>ATVFUNCIONARIO</w:t>
+      </w:r>
+      <w:r>
+        <w:t xml:space="preserve"> </w:t>
+      </w:r>
+    </w:p>
+    <w:p>
+      <w:pPr>
+        <w:pStyle w:val="ListParagraph"/>
+        <w:ind w:firstLine="720"/>
+        <w:jc w:val="both"/>
         <w:rPr>
           <w:lang w:val="pt-BR"/>
         </w:rPr>
@@ -1108,7 +1101,6 @@
         <w:rPr>
           <w:lang w:val="pt-BR"/>
         </w:rPr>
-        <w:lastRenderedPageBreak/>
         <w:t>Não expor o corpo a partes móveis ou perigosas das máquinas;</w:t>
       </w:r>
     </w:p>
@@ -1145,7 +1137,14 @@
         <w:rPr>
           <w:lang w:val="pt-BR"/>
         </w:rPr>
-        <w:t>Obrigatório o uso do cinturão de segurança em atividades com altura igual ou maior que dois metros, ou quando o risco da atividade assim determinar;</w:t>
+        <w:t xml:space="preserve">Obrigatório o uso do cinturão de segurança em atividades com altura igual ou </w:t>
+      </w:r>
+      <w:r>
+        <w:rPr>
+          <w:lang w:val="pt-BR"/>
+        </w:rPr>
+        <w:lastRenderedPageBreak/>
+        <w:t>maior que dois metros, ou quando o risco da atividade assim determinar;</w:t>
       </w:r>
     </w:p>
     <w:p>
@@ -1548,7 +1547,6 @@
         <w:rPr>
           <w:lang w:val="pt-BR"/>
         </w:rPr>
-        <w:lastRenderedPageBreak/>
         <w:t>Cabe ao responsável da empresa, dos setores e aos funcionários, cumprir e fazer cumprir esta Ordem de Serviço, expedida pela Segurança do Trabalho, de acordo com a legislação vigente.</w:t>
       </w:r>
     </w:p>
@@ -2028,7 +2026,6 @@
           </w:p>
           <w:p>
             <w:r>
-              <w:lastRenderedPageBreak/>
               <w:t>CPF: CPFFUNCIONARIO</w:t>
             </w:r>
           </w:p>
@@ -2086,6 +2083,7 @@
               <w:rPr>
                 <w:lang w:val="pt-BR"/>
               </w:rPr>
+              <w:lastRenderedPageBreak/>
               <w:t>Responsável de HSE/Registro:</w:t>
             </w:r>
           </w:p>
@@ -2208,12 +2206,9 @@
       </w:r>
     </w:p>
     <w:sectPr>
-      <w:headerReference w:type="even" r:id="rId8"/>
-      <w:headerReference w:type="default" r:id="rId9"/>
-      <w:footerReference w:type="even" r:id="rId10"/>
-      <w:footerReference w:type="default" r:id="rId11"/>
-      <w:headerReference w:type="first" r:id="rId12"/>
-      <w:footerReference w:type="first" r:id="rId13"/>
+      <w:footerReference w:type="even" r:id="rId8"/>
+      <w:footerReference w:type="default" r:id="rId9"/>
+      <w:footerReference w:type="first" r:id="rId10"/>
       <w:pgSz w:w="12240" w:h="15840"/>
       <w:pgMar w:top="1440" w:right="1440" w:bottom="1440" w:left="1440" w:header="708" w:footer="708" w:gutter="0"/>
       <w:cols w:space="708"/>
@@ -2600,7 +2595,7 @@
               <v:stroke joinstyle="miter"/>
               <v:path gradientshapeok="t" o:connecttype="rect"/>
             </v:shapetype>
-            <v:shape id="Text Box 1" o:spid="_x0000_s1027" type="#_x0000_t202" alt="Classification: Confidential" style="position:absolute;margin-left:0;margin-top:0;width:85.95pt;height:24.75pt;z-index:251658240;visibility:visible;mso-wrap-style:none;mso-wrap-distance-left:0;mso-wrap-distance-top:0;mso-wrap-distance-right:0;mso-wrap-distance-bottom:0;mso-position-horizontal:center;mso-position-horizontal-relative:page;mso-position-vertical:bottom;mso-position-vertical-relative:page;v-text-anchor:bottom" o:gfxdata="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" filled="f" stroked="f">
+            <v:shape id="Text Box 1" o:spid="_x0000_s1027" type="#_x0000_t202" alt="Classification: Confidential" style="position:absolute;margin-left:0;margin-top:0;width:85.95pt;height:24.75pt;z-index:251658240;visibility:visible;mso-wrap-style:none;mso-wrap-distance-left:0;mso-wrap-distance-top:0;mso-wrap-distance-right:0;mso-wrap-distance-bottom:0;mso-position-horizontal:center;mso-position-horizontal-relative:page;mso-position-vertical:bottom;mso-position-vertical-relative:page;v-text-anchor:bottom" o:gfxdata="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" filled="f" stroked="f">
               <v:textbox style="mso-fit-shape-to-text:t" inset="0,0,0,15pt">
                 <w:txbxContent>
                   <w:p>
@@ -2653,36 +2648,6 @@
     </w:p>
   </w:footnote>
 </w:footnotes>
-</file>
-
-<file path=word/header1.xml><?xml version="1.0" encoding="utf-8"?>
-<w:hdr xmlns:wpc="http://schemas.microsoft.com/office/word/2010/wordprocessingCanvas" xmlns:cx="http://schemas.microsoft.com/office/drawing/2014/chartex" xmlns:cx1="http://schemas.microsoft.com/office/drawing/2015/9/8/chartex" xmlns:cx2="http://schemas.microsoft.com/office/drawing/2015/10/21/chartex" xmlns:cx3="http://schemas.microsoft.com/office/drawing/2016/5/9/chartex" xmlns:cx4="http://schemas.microsoft.com/office/drawing/2016/5/10/chartex" xmlns:cx5="http://schemas.microsoft.com/office/drawing/2016/5/11/chartex" xmlns:cx6="http://schemas.microsoft.com/office/drawing/2016/5/12/chartex" xmlns:cx7="http://schemas.microsoft.com/office/drawing/2016/5/13/chartex" xmlns:cx8="http://schemas.microsoft.com/office/drawing/2016/5/14/chartex" xmlns:mc="http://schemas.openxmlformats.org/markup-compatibility/2006" xmlns:aink="http://schemas.microsoft.com/office/drawing/2016/ink" xmlns:am3d="http://schemas.microsoft.com/office/drawing/2017/model3d" xmlns:o="urn:schemas-microsoft-com:office:office" xmlns:oel="http://schemas.microsoft.com/office/2019/extlst" xmlns:r="http://schemas.openxmlformats.org/officeDocument/2006/relationships" xmlns:m="http://schemas.openxmlformats.org/officeDocument/2006/math" xmlns:v="urn:schemas-microsoft-com:vml" xmlns:wp14="http://schemas.microsoft.com/office/word/2010/wordprocessingDrawing" xmlns:wp="http://schemas.openxmlformats.org/drawingml/2006/wordprocessingDrawing" xmlns:w10="urn:schemas-microsoft-com:office:word" xmlns:w="http://schemas.openxmlformats.org/wordprocessingml/2006/main" xmlns:w14="http://schemas.microsoft.com/office/word/2010/wordml" xmlns:w15="http://schemas.microsoft.com/office/word/2012/wordml" xmlns:w16cex="http://schemas.microsoft.com/office/word/2018/wordml/cex" xmlns:w16cid="http://schemas.microsoft.com/office/word/2016/wordml/cid" xmlns:w16="http://schemas.microsoft.com/office/word/2018/wordml" xmlns:w16du="http://schemas.microsoft.com/office/word/2023/wordml/word16du" xmlns:w16sdtdh="http://schemas.microsoft.com/office/word/2020/wordml/sdtdatahash" xmlns:w16sdtfl="http://schemas.microsoft.com/office/word/2024/wordml/sdtformatlock" xmlns:w16se="http://schemas.microsoft.com/office/word/2015/wordml/symex" xmlns:wpg="http://schemas.microsoft.com/office/word/2010/wordprocessingGroup" xmlns:wpi="http://schemas.microsoft.com/office/word/2010/wordprocessingInk" xmlns:wne="http://schemas.microsoft.com/office/word/2006/wordml" xmlns:wps="http://schemas.microsoft.com/office/word/2010/wordprocessingShape" mc:Ignorable="w14 w15 w16se w16cid w16 w16cex w16sdtdh w16sdtfl w16du wp14">
-  <w:p>
-    <w:pPr>
-      <w:pStyle w:val="Header"/>
-    </w:pPr>
-  </w:p>
-</w:hdr>
-</file>
-
-<file path=word/header2.xml><?xml version="1.0" encoding="utf-8"?>
-<w:hdr xmlns:wpc="http://schemas.microsoft.com/office/word/2010/wordprocessingCanvas" xmlns:cx="http://schemas.microsoft.com/office/drawing/2014/chartex" xmlns:cx1="http://schemas.microsoft.com/office/drawing/2015/9/8/chartex" xmlns:cx2="http://schemas.microsoft.com/office/drawing/2015/10/21/chartex" xmlns:cx3="http://schemas.microsoft.com/office/drawing/2016/5/9/chartex" xmlns:cx4="http://schemas.microsoft.com/office/drawing/2016/5/10/chartex" xmlns:cx5="http://schemas.microsoft.com/office/drawing/2016/5/11/chartex" xmlns:cx6="http://schemas.microsoft.com/office/drawing/2016/5/12/chartex" xmlns:cx7="http://schemas.microsoft.com/office/drawing/2016/5/13/chartex" xmlns:cx8="http://schemas.microsoft.com/office/drawing/2016/5/14/chartex" xmlns:mc="http://schemas.openxmlformats.org/markup-compatibility/2006" xmlns:aink="http://schemas.microsoft.com/office/drawing/2016/ink" xmlns:am3d="http://schemas.microsoft.com/office/drawing/2017/model3d" xmlns:o="urn:schemas-microsoft-com:office:office" xmlns:oel="http://schemas.microsoft.com/office/2019/extlst" xmlns:r="http://schemas.openxmlformats.org/officeDocument/2006/relationships" xmlns:m="http://schemas.openxmlformats.org/officeDocument/2006/math" xmlns:v="urn:schemas-microsoft-com:vml" xmlns:wp14="http://schemas.microsoft.com/office/word/2010/wordprocessingDrawing" xmlns:wp="http://schemas.openxmlformats.org/drawingml/2006/wordprocessingDrawing" xmlns:w10="urn:schemas-microsoft-com:office:word" xmlns:w="http://schemas.openxmlformats.org/wordprocessingml/2006/main" xmlns:w14="http://schemas.microsoft.com/office/word/2010/wordml" xmlns:w15="http://schemas.microsoft.com/office/word/2012/wordml" xmlns:w16cex="http://schemas.microsoft.com/office/word/2018/wordml/cex" xmlns:w16cid="http://schemas.microsoft.com/office/word/2016/wordml/cid" xmlns:w16="http://schemas.microsoft.com/office/word/2018/wordml" xmlns:w16du="http://schemas.microsoft.com/office/word/2023/wordml/word16du" xmlns:w16sdtdh="http://schemas.microsoft.com/office/word/2020/wordml/sdtdatahash" xmlns:w16sdtfl="http://schemas.microsoft.com/office/word/2024/wordml/sdtformatlock" xmlns:w16se="http://schemas.microsoft.com/office/word/2015/wordml/symex" xmlns:wpg="http://schemas.microsoft.com/office/word/2010/wordprocessingGroup" xmlns:wpi="http://schemas.microsoft.com/office/word/2010/wordprocessingInk" xmlns:wne="http://schemas.microsoft.com/office/word/2006/wordml" xmlns:wps="http://schemas.microsoft.com/office/word/2010/wordprocessingShape" mc:Ignorable="w14 w15 w16se w16cid w16 w16cex w16sdtdh w16sdtfl w16du wp14">
-  <w:p>
-    <w:pPr>
-      <w:pStyle w:val="Header"/>
-    </w:pPr>
-  </w:p>
-</w:hdr>
-</file>
-
-<file path=word/header3.xml><?xml version="1.0" encoding="utf-8"?>
-<w:hdr xmlns:wpc="http://schemas.microsoft.com/office/word/2010/wordprocessingCanvas" xmlns:cx="http://schemas.microsoft.com/office/drawing/2014/chartex" xmlns:cx1="http://schemas.microsoft.com/office/drawing/2015/9/8/chartex" xmlns:cx2="http://schemas.microsoft.com/office/drawing/2015/10/21/chartex" xmlns:cx3="http://schemas.microsoft.com/office/drawing/2016/5/9/chartex" xmlns:cx4="http://schemas.microsoft.com/office/drawing/2016/5/10/chartex" xmlns:cx5="http://schemas.microsoft.com/office/drawing/2016/5/11/chartex" xmlns:cx6="http://schemas.microsoft.com/office/drawing/2016/5/12/chartex" xmlns:cx7="http://schemas.microsoft.com/office/drawing/2016/5/13/chartex" xmlns:cx8="http://schemas.microsoft.com/office/drawing/2016/5/14/chartex" xmlns:mc="http://schemas.openxmlformats.org/markup-compatibility/2006" xmlns:aink="http://schemas.microsoft.com/office/drawing/2016/ink" xmlns:am3d="http://schemas.microsoft.com/office/drawing/2017/model3d" xmlns:o="urn:schemas-microsoft-com:office:office" xmlns:oel="http://schemas.microsoft.com/office/2019/extlst" xmlns:r="http://schemas.openxmlformats.org/officeDocument/2006/relationships" xmlns:m="http://schemas.openxmlformats.org/officeDocument/2006/math" xmlns:v="urn:schemas-microsoft-com:vml" xmlns:wp14="http://schemas.microsoft.com/office/word/2010/wordprocessingDrawing" xmlns:wp="http://schemas.openxmlformats.org/drawingml/2006/wordprocessingDrawing" xmlns:w10="urn:schemas-microsoft-com:office:word" xmlns:w="http://schemas.openxmlformats.org/wordprocessingml/2006/main" xmlns:w14="http://schemas.microsoft.com/office/word/2010/wordml" xmlns:w15="http://schemas.microsoft.com/office/word/2012/wordml" xmlns:w16cex="http://schemas.microsoft.com/office/word/2018/wordml/cex" xmlns:w16cid="http://schemas.microsoft.com/office/word/2016/wordml/cid" xmlns:w16="http://schemas.microsoft.com/office/word/2018/wordml" xmlns:w16du="http://schemas.microsoft.com/office/word/2023/wordml/word16du" xmlns:w16sdtdh="http://schemas.microsoft.com/office/word/2020/wordml/sdtdatahash" xmlns:w16sdtfl="http://schemas.microsoft.com/office/word/2024/wordml/sdtformatlock" xmlns:w16se="http://schemas.microsoft.com/office/word/2015/wordml/symex" xmlns:wpg="http://schemas.microsoft.com/office/word/2010/wordprocessingGroup" xmlns:wpi="http://schemas.microsoft.com/office/word/2010/wordprocessingInk" xmlns:wne="http://schemas.microsoft.com/office/word/2006/wordml" xmlns:wps="http://schemas.microsoft.com/office/word/2010/wordprocessingShape" mc:Ignorable="w14 w15 w16se w16cid w16 w16cex w16sdtdh w16sdtfl w16du wp14">
-  <w:p>
-    <w:pPr>
-      <w:pStyle w:val="Header"/>
-    </w:pPr>
-  </w:p>
-</w:hdr>
 </file>
 
 <file path=word/numbering.xml><?xml version="1.0" encoding="utf-8"?>

</xml_diff>

<commit_message>
ajd dividir tab riscos os
</commit_message>
<xml_diff>
--- a/DocsGen/osst_mod/osst_ghe01.docx
+++ b/DocsGen/osst_mod/osst_ghe01.docx
@@ -467,45 +467,34 @@
       <w:tblPr>
         <w:tblStyle w:val="TableGrid"/>
         <w:tblW w:w="0" w:type="auto"/>
-        <w:tblInd w:w="763" w:type="dxa"/>
+        <w:tblInd w:w="720" w:type="dxa"/>
         <w:tblLook w:val="04A0" w:firstRow="1" w:lastRow="0" w:firstColumn="1" w:lastColumn="0" w:noHBand="0" w:noVBand="1"/>
       </w:tblPr>
       <w:tblGrid>
-        <w:gridCol w:w="2776"/>
-        <w:gridCol w:w="5811"/>
+        <w:gridCol w:w="3670"/>
+        <w:gridCol w:w="4960"/>
       </w:tblGrid>
       <w:tr>
         <w:tc>
           <w:tcPr>
-            <w:tcW w:w="2776" w:type="dxa"/>
+            <w:tcW w:w="3670" w:type="dxa"/>
             <w:shd w:val="clear" w:color="auto" w:fill="00B050"/>
-            <w:vAlign w:val="center"/>
           </w:tcPr>
           <w:p>
             <w:pPr>
-              <w:pStyle w:val="Heading1"/>
-              <w:tabs>
-                <w:tab w:val="left" w:pos="791"/>
-              </w:tabs>
-              <w:spacing w:before="0" w:after="0"/>
+              <w:pStyle w:val="ListParagraph"/>
+              <w:ind w:left="0"/>
               <w:jc w:val="center"/>
               <w:rPr>
-                <w:rFonts w:ascii="Arial" w:hAnsi="Arial" w:cs="Arial"/>
                 <w:b/>
                 <w:bCs/>
-                <w:color w:val="auto"/>
-                <w:sz w:val="22"/>
-                <w:szCs w:val="22"/>
+                <w:u w:val="single"/>
               </w:rPr>
             </w:pPr>
             <w:r>
               <w:rPr>
-                <w:rFonts w:ascii="Arial" w:hAnsi="Arial" w:cs="Arial"/>
                 <w:b/>
                 <w:bCs/>
-                <w:color w:val="auto"/>
-                <w:sz w:val="22"/>
-                <w:szCs w:val="22"/>
               </w:rPr>
               <w:t>FÍSICO</w:t>
             </w:r>
@@ -513,59 +502,65 @@
         </w:tc>
         <w:tc>
           <w:tcPr>
-            <w:tcW w:w="5811" w:type="dxa"/>
+            <w:tcW w:w="4960" w:type="dxa"/>
           </w:tcPr>
           <w:p>
             <w:pPr>
-              <w:pStyle w:val="Heading1"/>
-              <w:tabs>
-                <w:tab w:val="left" w:pos="791"/>
-              </w:tabs>
-              <w:spacing w:before="0" w:after="0"/>
-              <w:rPr>
-                <w:rFonts w:ascii="Arial" w:hAnsi="Arial" w:cs="Arial"/>
+              <w:pStyle w:val="ListParagraph"/>
+              <w:ind w:left="0"/>
+              <w:rPr>
                 <w:b/>
                 <w:bCs/>
-                <w:color w:val="auto"/>
-                <w:sz w:val="22"/>
-                <w:szCs w:val="22"/>
+                <w:u w:val="single"/>
               </w:rPr>
             </w:pPr>
           </w:p>
         </w:tc>
       </w:tr>
+    </w:tbl>
+    <w:p>
+      <w:pPr>
+        <w:pStyle w:val="ListParagraph"/>
+        <w:spacing w:line="120" w:lineRule="auto"/>
+        <w:rPr>
+          <w:b/>
+          <w:bCs/>
+          <w:u w:val="single"/>
+        </w:rPr>
+      </w:pPr>
+    </w:p>
+    <w:tbl>
+      <w:tblPr>
+        <w:tblStyle w:val="TableGrid"/>
+        <w:tblW w:w="0" w:type="auto"/>
+        <w:tblInd w:w="720" w:type="dxa"/>
+        <w:tblLook w:val="04A0" w:firstRow="1" w:lastRow="0" w:firstColumn="1" w:lastColumn="0" w:noHBand="0" w:noVBand="1"/>
+      </w:tblPr>
+      <w:tblGrid>
+        <w:gridCol w:w="3670"/>
+        <w:gridCol w:w="4960"/>
+      </w:tblGrid>
       <w:tr>
         <w:tc>
           <w:tcPr>
-            <w:tcW w:w="2776" w:type="dxa"/>
+            <w:tcW w:w="3670" w:type="dxa"/>
             <w:shd w:val="clear" w:color="auto" w:fill="FF0000"/>
-            <w:vAlign w:val="center"/>
           </w:tcPr>
           <w:p>
             <w:pPr>
-              <w:pStyle w:val="Heading1"/>
-              <w:tabs>
-                <w:tab w:val="left" w:pos="791"/>
-              </w:tabs>
-              <w:spacing w:before="0" w:after="0"/>
+              <w:pStyle w:val="ListParagraph"/>
+              <w:ind w:left="0"/>
               <w:jc w:val="center"/>
               <w:rPr>
-                <w:rFonts w:ascii="Arial" w:hAnsi="Arial" w:cs="Arial"/>
                 <w:b/>
                 <w:bCs/>
-                <w:color w:val="auto"/>
-                <w:sz w:val="22"/>
-                <w:szCs w:val="22"/>
+                <w:u w:val="single"/>
               </w:rPr>
             </w:pPr>
             <w:r>
               <w:rPr>
-                <w:rFonts w:ascii="Arial" w:hAnsi="Arial" w:cs="Arial"/>
                 <w:b/>
                 <w:bCs/>
-                <w:color w:val="auto"/>
-                <w:sz w:val="22"/>
-                <w:szCs w:val="22"/>
               </w:rPr>
               <w:t>QUÍMICO</w:t>
             </w:r>
@@ -573,59 +568,65 @@
         </w:tc>
         <w:tc>
           <w:tcPr>
-            <w:tcW w:w="5811" w:type="dxa"/>
+            <w:tcW w:w="4960" w:type="dxa"/>
           </w:tcPr>
           <w:p>
             <w:pPr>
-              <w:pStyle w:val="Heading1"/>
-              <w:tabs>
-                <w:tab w:val="left" w:pos="791"/>
-              </w:tabs>
-              <w:spacing w:before="0" w:after="0"/>
-              <w:rPr>
-                <w:rFonts w:ascii="Arial" w:hAnsi="Arial" w:cs="Arial"/>
+              <w:pStyle w:val="ListParagraph"/>
+              <w:ind w:left="0"/>
+              <w:rPr>
                 <w:b/>
                 <w:bCs/>
-                <w:color w:val="auto"/>
-                <w:sz w:val="22"/>
-                <w:szCs w:val="22"/>
+                <w:u w:val="single"/>
               </w:rPr>
             </w:pPr>
           </w:p>
         </w:tc>
       </w:tr>
+    </w:tbl>
+    <w:p>
+      <w:pPr>
+        <w:pStyle w:val="ListParagraph"/>
+        <w:spacing w:line="120" w:lineRule="auto"/>
+        <w:rPr>
+          <w:b/>
+          <w:bCs/>
+          <w:u w:val="single"/>
+        </w:rPr>
+      </w:pPr>
+    </w:p>
+    <w:tbl>
+      <w:tblPr>
+        <w:tblStyle w:val="TableGrid"/>
+        <w:tblW w:w="0" w:type="auto"/>
+        <w:tblInd w:w="720" w:type="dxa"/>
+        <w:tblLook w:val="04A0" w:firstRow="1" w:lastRow="0" w:firstColumn="1" w:lastColumn="0" w:noHBand="0" w:noVBand="1"/>
+      </w:tblPr>
+      <w:tblGrid>
+        <w:gridCol w:w="3670"/>
+        <w:gridCol w:w="4960"/>
+      </w:tblGrid>
       <w:tr>
         <w:tc>
           <w:tcPr>
-            <w:tcW w:w="2776" w:type="dxa"/>
+            <w:tcW w:w="3670" w:type="dxa"/>
             <w:shd w:val="clear" w:color="auto" w:fill="FFFF00"/>
-            <w:vAlign w:val="center"/>
           </w:tcPr>
           <w:p>
             <w:pPr>
-              <w:pStyle w:val="Heading1"/>
-              <w:tabs>
-                <w:tab w:val="left" w:pos="791"/>
-              </w:tabs>
-              <w:spacing w:before="0" w:after="0"/>
+              <w:pStyle w:val="ListParagraph"/>
+              <w:ind w:left="0"/>
               <w:jc w:val="center"/>
               <w:rPr>
-                <w:rFonts w:ascii="Arial" w:hAnsi="Arial" w:cs="Arial"/>
                 <w:b/>
                 <w:bCs/>
-                <w:color w:val="auto"/>
-                <w:sz w:val="22"/>
-                <w:szCs w:val="22"/>
+                <w:u w:val="single"/>
               </w:rPr>
             </w:pPr>
             <w:r>
               <w:rPr>
-                <w:rFonts w:ascii="Arial" w:hAnsi="Arial" w:cs="Arial"/>
                 <w:b/>
                 <w:bCs/>
-                <w:color w:val="auto"/>
-                <w:sz w:val="22"/>
-                <w:szCs w:val="22"/>
               </w:rPr>
               <w:t>ERGONÔMICO</w:t>
             </w:r>
@@ -633,59 +634,65 @@
         </w:tc>
         <w:tc>
           <w:tcPr>
-            <w:tcW w:w="5811" w:type="dxa"/>
+            <w:tcW w:w="4960" w:type="dxa"/>
           </w:tcPr>
           <w:p>
             <w:pPr>
-              <w:pStyle w:val="Heading1"/>
-              <w:tabs>
-                <w:tab w:val="left" w:pos="791"/>
-              </w:tabs>
-              <w:spacing w:before="0" w:after="0"/>
-              <w:rPr>
-                <w:rFonts w:ascii="Arial" w:hAnsi="Arial" w:cs="Arial"/>
+              <w:pStyle w:val="ListParagraph"/>
+              <w:ind w:left="0"/>
+              <w:rPr>
                 <w:b/>
                 <w:bCs/>
-                <w:color w:val="auto"/>
-                <w:sz w:val="22"/>
-                <w:szCs w:val="22"/>
+                <w:u w:val="single"/>
               </w:rPr>
             </w:pPr>
           </w:p>
         </w:tc>
       </w:tr>
+    </w:tbl>
+    <w:p>
+      <w:pPr>
+        <w:pStyle w:val="ListParagraph"/>
+        <w:spacing w:line="120" w:lineRule="auto"/>
+        <w:rPr>
+          <w:b/>
+          <w:bCs/>
+          <w:u w:val="single"/>
+        </w:rPr>
+      </w:pPr>
+    </w:p>
+    <w:tbl>
+      <w:tblPr>
+        <w:tblStyle w:val="TableGrid"/>
+        <w:tblW w:w="0" w:type="auto"/>
+        <w:tblInd w:w="720" w:type="dxa"/>
+        <w:tblLook w:val="04A0" w:firstRow="1" w:lastRow="0" w:firstColumn="1" w:lastColumn="0" w:noHBand="0" w:noVBand="1"/>
+      </w:tblPr>
+      <w:tblGrid>
+        <w:gridCol w:w="3670"/>
+        <w:gridCol w:w="4960"/>
+      </w:tblGrid>
       <w:tr>
         <w:tc>
           <w:tcPr>
-            <w:tcW w:w="2776" w:type="dxa"/>
+            <w:tcW w:w="3670" w:type="dxa"/>
             <w:shd w:val="clear" w:color="auto" w:fill="00B0F0"/>
-            <w:vAlign w:val="center"/>
           </w:tcPr>
           <w:p>
             <w:pPr>
-              <w:pStyle w:val="Heading1"/>
-              <w:tabs>
-                <w:tab w:val="left" w:pos="791"/>
-              </w:tabs>
-              <w:spacing w:before="0" w:after="0"/>
+              <w:pStyle w:val="ListParagraph"/>
+              <w:ind w:left="0"/>
               <w:jc w:val="center"/>
               <w:rPr>
-                <w:rFonts w:ascii="Arial" w:hAnsi="Arial" w:cs="Arial"/>
                 <w:b/>
                 <w:bCs/>
-                <w:color w:val="auto"/>
-                <w:sz w:val="22"/>
-                <w:szCs w:val="22"/>
+                <w:u w:val="single"/>
               </w:rPr>
             </w:pPr>
             <w:r>
               <w:rPr>
-                <w:rFonts w:ascii="Arial" w:hAnsi="Arial" w:cs="Arial"/>
                 <w:b/>
                 <w:bCs/>
-                <w:color w:val="auto"/>
-                <w:sz w:val="22"/>
-                <w:szCs w:val="22"/>
               </w:rPr>
               <w:t>MECÂNICO</w:t>
             </w:r>
@@ -693,22 +700,16 @@
         </w:tc>
         <w:tc>
           <w:tcPr>
-            <w:tcW w:w="5811" w:type="dxa"/>
+            <w:tcW w:w="4960" w:type="dxa"/>
           </w:tcPr>
           <w:p>
             <w:pPr>
-              <w:pStyle w:val="Heading1"/>
-              <w:tabs>
-                <w:tab w:val="left" w:pos="791"/>
-              </w:tabs>
-              <w:spacing w:before="0" w:after="0"/>
-              <w:rPr>
-                <w:rFonts w:ascii="Arial" w:hAnsi="Arial" w:cs="Arial"/>
+              <w:pStyle w:val="ListParagraph"/>
+              <w:ind w:left="0"/>
+              <w:rPr>
                 <w:b/>
                 <w:bCs/>
-                <w:color w:val="auto"/>
-                <w:sz w:val="22"/>
-                <w:szCs w:val="22"/>
+                <w:u w:val="single"/>
               </w:rPr>
             </w:pPr>
           </w:p>
@@ -784,6 +785,9 @@
         <w:gridCol w:w="2877"/>
       </w:tblGrid>
       <w:tr>
+        <w:trPr>
+          <w:cantSplit/>
+        </w:trPr>
         <w:tc>
           <w:tcPr>
             <w:tcW w:w="2876" w:type="dxa"/>
@@ -855,6 +859,9 @@
         </w:tc>
       </w:tr>
       <w:tr>
+        <w:trPr>
+          <w:cantSplit/>
+        </w:trPr>
         <w:tc>
           <w:tcPr>
             <w:tcW w:w="2876" w:type="dxa"/>
@@ -1119,7 +1126,14 @@
         <w:rPr>
           <w:lang w:val="pt-BR"/>
         </w:rPr>
-        <w:t>Durante a utilização de escadas móveis é necessário estar ancorado ou exercer a atividade com auxílio;</w:t>
+        <w:t xml:space="preserve">Durante a utilização de escadas móveis é necessário estar ancorado ou exercer </w:t>
+      </w:r>
+      <w:r>
+        <w:rPr>
+          <w:lang w:val="pt-BR"/>
+        </w:rPr>
+        <w:lastRenderedPageBreak/>
+        <w:t>a atividade com auxílio;</w:t>
       </w:r>
     </w:p>
     <w:p>
@@ -1137,14 +1151,21 @@
         <w:rPr>
           <w:lang w:val="pt-BR"/>
         </w:rPr>
-        <w:t xml:space="preserve">Obrigatório o uso do cinturão de segurança em atividades com altura igual ou </w:t>
-      </w:r>
-      <w:r>
-        <w:rPr>
-          <w:lang w:val="pt-BR"/>
-        </w:rPr>
-        <w:lastRenderedPageBreak/>
-        <w:t>maior que dois metros, ou quando o risco da atividade assim determinar;</w:t>
+        <w:t xml:space="preserve">Obrigatório o uso do cinturão de segurança em atividades com altura igual ou maior que dois metros, ou quando o risco </w:t>
+      </w:r>
+      <w:proofErr w:type="gramStart"/>
+      <w:r>
+        <w:rPr>
+          <w:lang w:val="pt-BR"/>
+        </w:rPr>
+        <w:t>da</w:t>
+      </w:r>
+      <w:proofErr w:type="gramEnd"/>
+      <w:r>
+        <w:rPr>
+          <w:lang w:val="pt-BR"/>
+        </w:rPr>
+        <w:t xml:space="preserve"> atividade assim determinar;</w:t>
       </w:r>
     </w:p>
     <w:p>
@@ -1180,7 +1201,21 @@
         <w:rPr>
           <w:lang w:val="pt-BR"/>
         </w:rPr>
-        <w:t>Todos os funcionários devem obrigatoriamente fazer uso dos EPI’s - Equipamentos de Proteção Individual fornecidos pela empresa para a finalidade a que se destinam, inclusive roupas adequadas ao frio e umidade;</w:t>
+        <w:t xml:space="preserve">Todos os funcionários devem obrigatoriamente fazer uso dos </w:t>
+      </w:r>
+      <w:proofErr w:type="spellStart"/>
+      <w:r>
+        <w:rPr>
+          <w:lang w:val="pt-BR"/>
+        </w:rPr>
+        <w:t>EPI’s</w:t>
+      </w:r>
+      <w:proofErr w:type="spellEnd"/>
+      <w:r>
+        <w:rPr>
+          <w:lang w:val="pt-BR"/>
+        </w:rPr>
+        <w:t xml:space="preserve"> - Equipamentos de Proteção Individual fornecidos pela empresa para a finalidade a que se destinam, inclusive roupas adequadas ao frio e umidade;</w:t>
       </w:r>
     </w:p>
     <w:p>
@@ -1198,7 +1233,21 @@
         <w:rPr>
           <w:lang w:val="pt-BR"/>
         </w:rPr>
-        <w:t>Os funcionários devem responsabilizar-se pelo uso correto, guarda e conservação dos EPI’s;</w:t>
+        <w:t xml:space="preserve">Os funcionários devem responsabilizar-se pelo uso correto, guarda e conservação dos </w:t>
+      </w:r>
+      <w:proofErr w:type="spellStart"/>
+      <w:r>
+        <w:rPr>
+          <w:lang w:val="pt-BR"/>
+        </w:rPr>
+        <w:t>EPI’s</w:t>
+      </w:r>
+      <w:proofErr w:type="spellEnd"/>
+      <w:r>
+        <w:rPr>
+          <w:lang w:val="pt-BR"/>
+        </w:rPr>
+        <w:t>;</w:t>
       </w:r>
     </w:p>
     <w:p>
@@ -1216,7 +1265,21 @@
         <w:rPr>
           <w:lang w:val="pt-BR"/>
         </w:rPr>
-        <w:t>Comunicar à Segurança do Trabalho ou seu superior quando os EPI’s se tornarem impróprios para uso, solicitando sua substituição;</w:t>
+        <w:t xml:space="preserve">Comunicar à Segurança do Trabalho ou seu superior quando os </w:t>
+      </w:r>
+      <w:proofErr w:type="spellStart"/>
+      <w:r>
+        <w:rPr>
+          <w:lang w:val="pt-BR"/>
+        </w:rPr>
+        <w:t>EPI’s</w:t>
+      </w:r>
+      <w:proofErr w:type="spellEnd"/>
+      <w:r>
+        <w:rPr>
+          <w:lang w:val="pt-BR"/>
+        </w:rPr>
+        <w:t xml:space="preserve"> se tornarem impróprios para uso, solicitando sua substituição;</w:t>
       </w:r>
     </w:p>
     <w:p>
@@ -1234,7 +1297,21 @@
         <w:rPr>
           <w:lang w:val="pt-BR"/>
         </w:rPr>
-        <w:t>Só execute serviços ou opere máquinas se estiver devidamente habilitado e autorizado, quando não souber ou tiver dúvidas sobre algum serviço, pergunte ao seu superior antes do início ou durante a realização do mesmo, para prevenir-se contra possíveis acidentes;</w:t>
+        <w:t xml:space="preserve">Só execute serviços ou opere máquinas se estiver devidamente habilitado e autorizado, quando não souber ou tiver dúvidas sobre algum serviço, pergunte ao seu superior antes do início ou durante a realização </w:t>
+      </w:r>
+      <w:proofErr w:type="gramStart"/>
+      <w:r>
+        <w:rPr>
+          <w:lang w:val="pt-BR"/>
+        </w:rPr>
+        <w:t>do mesmo</w:t>
+      </w:r>
+      <w:proofErr w:type="gramEnd"/>
+      <w:r>
+        <w:rPr>
+          <w:lang w:val="pt-BR"/>
+        </w:rPr>
+        <w:t>, para prevenir-se contra possíveis acidentes;</w:t>
       </w:r>
     </w:p>
     <w:p>
@@ -1547,7 +1624,14 @@
         <w:rPr>
           <w:lang w:val="pt-BR"/>
         </w:rPr>
-        <w:t>Cabe ao responsável da empresa, dos setores e aos funcionários, cumprir e fazer cumprir esta Ordem de Serviço, expedida pela Segurança do Trabalho, de acordo com a legislação vigente.</w:t>
+        <w:t xml:space="preserve">Cabe ao responsável da empresa, dos setores e aos funcionários, cumprir e </w:t>
+      </w:r>
+      <w:r>
+        <w:rPr>
+          <w:lang w:val="pt-BR"/>
+        </w:rPr>
+        <w:lastRenderedPageBreak/>
+        <w:t>fazer cumprir esta Ordem de Serviço, expedida pela Segurança do Trabalho, de acordo com a legislação vigente.</w:t>
       </w:r>
     </w:p>
     <w:p>
@@ -1827,7 +1911,21 @@
         <w:rPr>
           <w:lang w:val="pt-BR"/>
         </w:rPr>
-        <w:t>Em caso de eventuais Acidentes do Trabalho, o funcionário deve de imediato comunicar a Segurança do Trabalho, chefia e/ou responsável, para que o mesmo receba os primeiros socorros e seja feita a abertura da Comunicação de Acidentes de Trabalho – CAT; encaminhando à vítima ao ambulatório e/ou o hospital/posto de atendimento mais próximo de acordo com o Plano de Emergência do parque eólico.</w:t>
+        <w:t xml:space="preserve">Em caso de eventuais Acidentes do Trabalho, o funcionário deve de imediato comunicar a Segurança do Trabalho, chefia e/ou responsável, para que </w:t>
+      </w:r>
+      <w:proofErr w:type="gramStart"/>
+      <w:r>
+        <w:rPr>
+          <w:lang w:val="pt-BR"/>
+        </w:rPr>
+        <w:t>o mesmo</w:t>
+      </w:r>
+      <w:proofErr w:type="gramEnd"/>
+      <w:r>
+        <w:rPr>
+          <w:lang w:val="pt-BR"/>
+        </w:rPr>
+        <w:t xml:space="preserve"> receba os primeiros socorros e seja feita a abertura da Comunicação de Acidentes de Trabalho – CAT; encaminhando à vítima ao ambulatório e/ou o hospital/posto de atendimento mais próximo de acordo com o Plano de Emergência do parque eólico.</w:t>
       </w:r>
     </w:p>
     <w:p>
@@ -1957,6 +2055,9 @@
         <w:gridCol w:w="4675"/>
       </w:tblGrid>
       <w:tr>
+        <w:trPr>
+          <w:cantSplit/>
+        </w:trPr>
         <w:tc>
           <w:tcPr>
             <w:tcW w:w="4675" w:type="dxa"/>
@@ -1995,6 +2096,9 @@
         </w:tc>
       </w:tr>
       <w:tr>
+        <w:trPr>
+          <w:cantSplit/>
+        </w:trPr>
         <w:tc>
           <w:tcPr>
             <w:tcW w:w="4675" w:type="dxa"/>
@@ -2069,6 +2173,9 @@
         <w:gridCol w:w="4675"/>
       </w:tblGrid>
       <w:tr>
+        <w:trPr>
+          <w:cantSplit/>
+        </w:trPr>
         <w:tc>
           <w:tcPr>
             <w:tcW w:w="4675" w:type="dxa"/>
@@ -2083,7 +2190,6 @@
               <w:rPr>
                 <w:lang w:val="pt-BR"/>
               </w:rPr>
-              <w:lastRenderedPageBreak/>
               <w:t>Responsável de HSE/Registro:</w:t>
             </w:r>
           </w:p>
@@ -2108,6 +2214,9 @@
         </w:tc>
       </w:tr>
       <w:tr>
+        <w:trPr>
+          <w:cantSplit/>
+        </w:trPr>
         <w:tc>
           <w:tcPr>
             <w:tcW w:w="4675" w:type="dxa"/>
@@ -2471,17 +2580,30 @@
         <w:lang w:val="en-US"/>
       </w:rPr>
     </w:pPr>
-    <w:hyperlink r:id="rId1" w:history="1">
-      <w:r>
-        <w:rPr>
-          <w:rStyle w:val="Hyperlink"/>
-          <w:sz w:val="18"/>
-          <w:szCs w:val="18"/>
-          <w:lang w:val="en-US"/>
-        </w:rPr>
-        <w:t>https://www.vestas.com</w:t>
-      </w:r>
-    </w:hyperlink>
+    <w:r>
+      <w:fldChar w:fldCharType="begin"/>
+    </w:r>
+    <w:r>
+      <w:rPr>
+        <w:lang w:val="en-US"/>
+      </w:rPr>
+      <w:instrText>HYPERLINK "https://www.vestas.com"</w:instrText>
+    </w:r>
+    <w:r>
+      <w:fldChar w:fldCharType="separate"/>
+    </w:r>
+    <w:r>
+      <w:rPr>
+        <w:rStyle w:val="Hyperlink"/>
+        <w:sz w:val="18"/>
+        <w:szCs w:val="18"/>
+        <w:lang w:val="en-US"/>
+      </w:rPr>
+      <w:t>https://www.vestas.com</w:t>
+    </w:r>
+    <w:r>
+      <w:fldChar w:fldCharType="end"/>
+    </w:r>
     <w:r>
       <w:rPr>
         <w:sz w:val="18"/>

</xml_diff>

<commit_message>
adj ass hse Bruna
</commit_message>
<xml_diff>
--- a/DocsGen/osst_mod/osst_ghe01.docx
+++ b/DocsGen/osst_mod/osst_ghe01.docx
@@ -2242,7 +2242,7 @@
                 <w:bCs/>
                 <w:lang w:val="pt-BR"/>
               </w:rPr>
-              <w:t>LEONARDO SILVERIO FERREIRA</w:t>
+              <w:t>BRUNA PETRONI CEZARIO</w:t>
             </w:r>
           </w:p>
           <w:p>
@@ -2255,7 +2255,13 @@
               <w:rPr>
                 <w:lang w:val="pt-BR"/>
               </w:rPr>
-              <w:t>Técnico Segurança do Trabalho</w:t>
+              <w:t xml:space="preserve">Engenheira de Segurança do </w:t>
+            </w:r>
+            <w:r>
+              <w:rPr>
+                <w:lang w:val="pt-BR"/>
+              </w:rPr>
+              <w:t>Trabalho</w:t>
             </w:r>
           </w:p>
           <w:p>
@@ -2268,7 +2274,19 @@
               <w:rPr>
                 <w:lang w:val="pt-BR"/>
               </w:rPr>
-              <w:t>MTE/RN: 1360</w:t>
+              <w:t>CREA-</w:t>
+            </w:r>
+            <w:r>
+              <w:rPr>
+                <w:lang w:val="pt-BR"/>
+              </w:rPr>
+              <w:t xml:space="preserve">RN: </w:t>
+            </w:r>
+            <w:r>
+              <w:rPr>
+                <w:lang w:val="pt-BR"/>
+              </w:rPr>
+              <w:t>2122993685</w:t>
             </w:r>
           </w:p>
           <w:p>
@@ -2580,30 +2598,17 @@
         <w:lang w:val="en-US"/>
       </w:rPr>
     </w:pPr>
-    <w:r>
-      <w:fldChar w:fldCharType="begin"/>
-    </w:r>
-    <w:r>
-      <w:rPr>
-        <w:lang w:val="en-US"/>
-      </w:rPr>
-      <w:instrText>HYPERLINK "https://www.vestas.com"</w:instrText>
-    </w:r>
-    <w:r>
-      <w:fldChar w:fldCharType="separate"/>
-    </w:r>
-    <w:r>
-      <w:rPr>
-        <w:rStyle w:val="Hyperlink"/>
-        <w:sz w:val="18"/>
-        <w:szCs w:val="18"/>
-        <w:lang w:val="en-US"/>
-      </w:rPr>
-      <w:t>https://www.vestas.com</w:t>
-    </w:r>
-    <w:r>
-      <w:fldChar w:fldCharType="end"/>
-    </w:r>
+    <w:hyperlink r:id="rId1" w:history="1">
+      <w:r>
+        <w:rPr>
+          <w:rStyle w:val="Hyperlink"/>
+          <w:sz w:val="18"/>
+          <w:szCs w:val="18"/>
+          <w:lang w:val="en-US"/>
+        </w:rPr>
+        <w:t>https://www.vestas.com</w:t>
+      </w:r>
+    </w:hyperlink>
     <w:r>
       <w:rPr>
         <w:sz w:val="18"/>

</xml_diff>

<commit_message>
adj opt ass hse selecionavel na os
</commit_message>
<xml_diff>
--- a/DocsGen/osst_mod/osst_ghe01.docx
+++ b/DocsGen/osst_mod/osst_ghe01.docx
@@ -1151,21 +1151,7 @@
         <w:rPr>
           <w:lang w:val="pt-BR"/>
         </w:rPr>
-        <w:t xml:space="preserve">Obrigatório o uso do cinturão de segurança em atividades com altura igual ou maior que dois metros, ou quando o risco </w:t>
-      </w:r>
-      <w:proofErr w:type="gramStart"/>
-      <w:r>
-        <w:rPr>
-          <w:lang w:val="pt-BR"/>
-        </w:rPr>
-        <w:t>da</w:t>
-      </w:r>
-      <w:proofErr w:type="gramEnd"/>
-      <w:r>
-        <w:rPr>
-          <w:lang w:val="pt-BR"/>
-        </w:rPr>
-        <w:t xml:space="preserve"> atividade assim determinar;</w:t>
+        <w:t>Obrigatório o uso do cinturão de segurança em atividades com altura igual ou maior que dois metros, ou quando o risco da atividade assim determinar;</w:t>
       </w:r>
     </w:p>
     <w:p>
@@ -1201,21 +1187,7 @@
         <w:rPr>
           <w:lang w:val="pt-BR"/>
         </w:rPr>
-        <w:t xml:space="preserve">Todos os funcionários devem obrigatoriamente fazer uso dos </w:t>
-      </w:r>
-      <w:proofErr w:type="spellStart"/>
-      <w:r>
-        <w:rPr>
-          <w:lang w:val="pt-BR"/>
-        </w:rPr>
-        <w:t>EPI’s</w:t>
-      </w:r>
-      <w:proofErr w:type="spellEnd"/>
-      <w:r>
-        <w:rPr>
-          <w:lang w:val="pt-BR"/>
-        </w:rPr>
-        <w:t xml:space="preserve"> - Equipamentos de Proteção Individual fornecidos pela empresa para a finalidade a que se destinam, inclusive roupas adequadas ao frio e umidade;</w:t>
+        <w:t>Todos os funcionários devem obrigatoriamente fazer uso dos EPI’s - Equipamentos de Proteção Individual fornecidos pela empresa para a finalidade a que se destinam, inclusive roupas adequadas ao frio e umidade;</w:t>
       </w:r>
     </w:p>
     <w:p>
@@ -1233,21 +1205,7 @@
         <w:rPr>
           <w:lang w:val="pt-BR"/>
         </w:rPr>
-        <w:t xml:space="preserve">Os funcionários devem responsabilizar-se pelo uso correto, guarda e conservação dos </w:t>
-      </w:r>
-      <w:proofErr w:type="spellStart"/>
-      <w:r>
-        <w:rPr>
-          <w:lang w:val="pt-BR"/>
-        </w:rPr>
-        <w:t>EPI’s</w:t>
-      </w:r>
-      <w:proofErr w:type="spellEnd"/>
-      <w:r>
-        <w:rPr>
-          <w:lang w:val="pt-BR"/>
-        </w:rPr>
-        <w:t>;</w:t>
+        <w:t>Os funcionários devem responsabilizar-se pelo uso correto, guarda e conservação dos EPI’s;</w:t>
       </w:r>
     </w:p>
     <w:p>
@@ -1265,21 +1223,7 @@
         <w:rPr>
           <w:lang w:val="pt-BR"/>
         </w:rPr>
-        <w:t xml:space="preserve">Comunicar à Segurança do Trabalho ou seu superior quando os </w:t>
-      </w:r>
-      <w:proofErr w:type="spellStart"/>
-      <w:r>
-        <w:rPr>
-          <w:lang w:val="pt-BR"/>
-        </w:rPr>
-        <w:t>EPI’s</w:t>
-      </w:r>
-      <w:proofErr w:type="spellEnd"/>
-      <w:r>
-        <w:rPr>
-          <w:lang w:val="pt-BR"/>
-        </w:rPr>
-        <w:t xml:space="preserve"> se tornarem impróprios para uso, solicitando sua substituição;</w:t>
+        <w:t>Comunicar à Segurança do Trabalho ou seu superior quando os EPI’s se tornarem impróprios para uso, solicitando sua substituição;</w:t>
       </w:r>
     </w:p>
     <w:p>
@@ -1297,21 +1241,7 @@
         <w:rPr>
           <w:lang w:val="pt-BR"/>
         </w:rPr>
-        <w:t xml:space="preserve">Só execute serviços ou opere máquinas se estiver devidamente habilitado e autorizado, quando não souber ou tiver dúvidas sobre algum serviço, pergunte ao seu superior antes do início ou durante a realização </w:t>
-      </w:r>
-      <w:proofErr w:type="gramStart"/>
-      <w:r>
-        <w:rPr>
-          <w:lang w:val="pt-BR"/>
-        </w:rPr>
-        <w:t>do mesmo</w:t>
-      </w:r>
-      <w:proofErr w:type="gramEnd"/>
-      <w:r>
-        <w:rPr>
-          <w:lang w:val="pt-BR"/>
-        </w:rPr>
-        <w:t>, para prevenir-se contra possíveis acidentes;</w:t>
+        <w:t>Só execute serviços ou opere máquinas se estiver devidamente habilitado e autorizado, quando não souber ou tiver dúvidas sobre algum serviço, pergunte ao seu superior antes do início ou durante a realização do mesmo, para prevenir-se contra possíveis acidentes;</w:t>
       </w:r>
     </w:p>
     <w:p>
@@ -1911,21 +1841,7 @@
         <w:rPr>
           <w:lang w:val="pt-BR"/>
         </w:rPr>
-        <w:t xml:space="preserve">Em caso de eventuais Acidentes do Trabalho, o funcionário deve de imediato comunicar a Segurança do Trabalho, chefia e/ou responsável, para que </w:t>
-      </w:r>
-      <w:proofErr w:type="gramStart"/>
-      <w:r>
-        <w:rPr>
-          <w:lang w:val="pt-BR"/>
-        </w:rPr>
-        <w:t>o mesmo</w:t>
-      </w:r>
-      <w:proofErr w:type="gramEnd"/>
-      <w:r>
-        <w:rPr>
-          <w:lang w:val="pt-BR"/>
-        </w:rPr>
-        <w:t xml:space="preserve"> receba os primeiros socorros e seja feita a abertura da Comunicação de Acidentes de Trabalho – CAT; encaminhando à vítima ao ambulatório e/ou o hospital/posto de atendimento mais próximo de acordo com o Plano de Emergência do parque eólico.</w:t>
+        <w:t>Em caso de eventuais Acidentes do Trabalho, o funcionário deve de imediato comunicar a Segurança do Trabalho, chefia e/ou responsável, para que o mesmo receba os primeiros socorros e seja feita a abertura da Comunicação de Acidentes de Trabalho – CAT; encaminhando à vítima ao ambulatório e/ou o hospital/posto de atendimento mais próximo de acordo com o Plano de Emergência do parque eólico.</w:t>
       </w:r>
     </w:p>
     <w:p>
@@ -2014,6 +1930,41 @@
         </w:rPr>
         <w:t>Ciente de que deverei cumprir, obrigatoriamente, esta e/ou outras Normas de Segurança contidas nesta empresa, bem como utilizar todos os Equipamentos de Proteção Individuais exigidos para a execução do trabalho, ratifico meu compromisso abaixo:</w:t>
       </w:r>
+    </w:p>
+    <w:p>
+      <w:pPr>
+        <w:rPr>
+          <w:lang w:val="pt-BR"/>
+        </w:rPr>
+      </w:pPr>
+    </w:p>
+    <w:p>
+      <w:pPr>
+        <w:rPr>
+          <w:lang w:val="pt-BR"/>
+        </w:rPr>
+      </w:pPr>
+    </w:p>
+    <w:p>
+      <w:pPr>
+        <w:rPr>
+          <w:lang w:val="pt-BR"/>
+        </w:rPr>
+      </w:pPr>
+    </w:p>
+    <w:p>
+      <w:pPr>
+        <w:rPr>
+          <w:lang w:val="pt-BR"/>
+        </w:rPr>
+      </w:pPr>
+    </w:p>
+    <w:p>
+      <w:pPr>
+        <w:rPr>
+          <w:lang w:val="pt-BR"/>
+        </w:rPr>
+      </w:pPr>
     </w:p>
     <w:p>
       <w:pPr>
@@ -2072,6 +2023,7 @@
               <w:rPr>
                 <w:lang w:val="pt-BR"/>
               </w:rPr>
+              <w:lastRenderedPageBreak/>
               <w:t>Nome Empregado:</w:t>
             </w:r>
           </w:p>
@@ -2242,7 +2194,7 @@
                 <w:bCs/>
                 <w:lang w:val="pt-BR"/>
               </w:rPr>
-              <w:t>BRUNA PETRONI CEZARIO</w:t>
+              <w:t>NOMEHSE</w:t>
             </w:r>
           </w:p>
           <w:p>
@@ -2255,13 +2207,7 @@
               <w:rPr>
                 <w:lang w:val="pt-BR"/>
               </w:rPr>
-              <w:t xml:space="preserve">Engenheira de Segurança do </w:t>
-            </w:r>
-            <w:r>
-              <w:rPr>
-                <w:lang w:val="pt-BR"/>
-              </w:rPr>
-              <w:t>Trabalho</w:t>
+              <w:t>Engenheiro(a) de Segurança do Trabalho</w:t>
             </w:r>
           </w:p>
           <w:p>
@@ -2274,19 +2220,7 @@
               <w:rPr>
                 <w:lang w:val="pt-BR"/>
               </w:rPr>
-              <w:t>CREA-</w:t>
-            </w:r>
-            <w:r>
-              <w:rPr>
-                <w:lang w:val="pt-BR"/>
-              </w:rPr>
-              <w:t xml:space="preserve">RN: </w:t>
-            </w:r>
-            <w:r>
-              <w:rPr>
-                <w:lang w:val="pt-BR"/>
-              </w:rPr>
-              <w:t>2122993685</w:t>
+              <w:t>REGISTROHSE</w:t>
             </w:r>
           </w:p>
           <w:p>

</xml_diff>

<commit_message>
adj os nome risco mecanico p aciente
</commit_message>
<xml_diff>
--- a/DocsGen/osst_mod/osst_ghe01.docx
+++ b/DocsGen/osst_mod/osst_ghe01.docx
@@ -694,7 +694,7 @@
                 <w:b/>
                 <w:bCs/>
               </w:rPr>
-              <w:t>MECÂNICO</w:t>
+              <w:t>ACIDENTE</w:t>
             </w:r>
           </w:p>
         </w:tc>
@@ -1151,7 +1151,21 @@
         <w:rPr>
           <w:lang w:val="pt-BR"/>
         </w:rPr>
-        <w:t>Obrigatório o uso do cinturão de segurança em atividades com altura igual ou maior que dois metros, ou quando o risco da atividade assim determinar;</w:t>
+        <w:t xml:space="preserve">Obrigatório o uso do cinturão de segurança em atividades com altura igual ou maior que dois metros, ou quando o risco </w:t>
+      </w:r>
+      <w:proofErr w:type="gramStart"/>
+      <w:r>
+        <w:rPr>
+          <w:lang w:val="pt-BR"/>
+        </w:rPr>
+        <w:t>da</w:t>
+      </w:r>
+      <w:proofErr w:type="gramEnd"/>
+      <w:r>
+        <w:rPr>
+          <w:lang w:val="pt-BR"/>
+        </w:rPr>
+        <w:t xml:space="preserve"> atividade assim determinar;</w:t>
       </w:r>
     </w:p>
     <w:p>
@@ -1187,7 +1201,21 @@
         <w:rPr>
           <w:lang w:val="pt-BR"/>
         </w:rPr>
-        <w:t>Todos os funcionários devem obrigatoriamente fazer uso dos EPI’s - Equipamentos de Proteção Individual fornecidos pela empresa para a finalidade a que se destinam, inclusive roupas adequadas ao frio e umidade;</w:t>
+        <w:t xml:space="preserve">Todos os funcionários devem obrigatoriamente fazer uso dos </w:t>
+      </w:r>
+      <w:proofErr w:type="spellStart"/>
+      <w:r>
+        <w:rPr>
+          <w:lang w:val="pt-BR"/>
+        </w:rPr>
+        <w:t>EPI’s</w:t>
+      </w:r>
+      <w:proofErr w:type="spellEnd"/>
+      <w:r>
+        <w:rPr>
+          <w:lang w:val="pt-BR"/>
+        </w:rPr>
+        <w:t xml:space="preserve"> - Equipamentos de Proteção Individual fornecidos pela empresa para a finalidade a que se destinam, inclusive roupas adequadas ao frio e umidade;</w:t>
       </w:r>
     </w:p>
     <w:p>
@@ -1205,7 +1233,21 @@
         <w:rPr>
           <w:lang w:val="pt-BR"/>
         </w:rPr>
-        <w:t>Os funcionários devem responsabilizar-se pelo uso correto, guarda e conservação dos EPI’s;</w:t>
+        <w:t xml:space="preserve">Os funcionários devem responsabilizar-se pelo uso correto, guarda e conservação dos </w:t>
+      </w:r>
+      <w:proofErr w:type="spellStart"/>
+      <w:r>
+        <w:rPr>
+          <w:lang w:val="pt-BR"/>
+        </w:rPr>
+        <w:t>EPI’s</w:t>
+      </w:r>
+      <w:proofErr w:type="spellEnd"/>
+      <w:r>
+        <w:rPr>
+          <w:lang w:val="pt-BR"/>
+        </w:rPr>
+        <w:t>;</w:t>
       </w:r>
     </w:p>
     <w:p>
@@ -1223,7 +1265,21 @@
         <w:rPr>
           <w:lang w:val="pt-BR"/>
         </w:rPr>
-        <w:t>Comunicar à Segurança do Trabalho ou seu superior quando os EPI’s se tornarem impróprios para uso, solicitando sua substituição;</w:t>
+        <w:t xml:space="preserve">Comunicar à Segurança do Trabalho ou seu superior quando os </w:t>
+      </w:r>
+      <w:proofErr w:type="spellStart"/>
+      <w:r>
+        <w:rPr>
+          <w:lang w:val="pt-BR"/>
+        </w:rPr>
+        <w:t>EPI’s</w:t>
+      </w:r>
+      <w:proofErr w:type="spellEnd"/>
+      <w:r>
+        <w:rPr>
+          <w:lang w:val="pt-BR"/>
+        </w:rPr>
+        <w:t xml:space="preserve"> se tornarem impróprios para uso, solicitando sua substituição;</w:t>
       </w:r>
     </w:p>
     <w:p>
@@ -1241,7 +1297,21 @@
         <w:rPr>
           <w:lang w:val="pt-BR"/>
         </w:rPr>
-        <w:t>Só execute serviços ou opere máquinas se estiver devidamente habilitado e autorizado, quando não souber ou tiver dúvidas sobre algum serviço, pergunte ao seu superior antes do início ou durante a realização do mesmo, para prevenir-se contra possíveis acidentes;</w:t>
+        <w:t xml:space="preserve">Só execute serviços ou opere máquinas se estiver devidamente habilitado e autorizado, quando não souber ou tiver dúvidas sobre algum serviço, pergunte ao seu superior antes do início ou durante a realização </w:t>
+      </w:r>
+      <w:proofErr w:type="gramStart"/>
+      <w:r>
+        <w:rPr>
+          <w:lang w:val="pt-BR"/>
+        </w:rPr>
+        <w:t>do mesmo</w:t>
+      </w:r>
+      <w:proofErr w:type="gramEnd"/>
+      <w:r>
+        <w:rPr>
+          <w:lang w:val="pt-BR"/>
+        </w:rPr>
+        <w:t>, para prevenir-se contra possíveis acidentes;</w:t>
       </w:r>
     </w:p>
     <w:p>
@@ -1841,7 +1911,21 @@
         <w:rPr>
           <w:lang w:val="pt-BR"/>
         </w:rPr>
-        <w:t>Em caso de eventuais Acidentes do Trabalho, o funcionário deve de imediato comunicar a Segurança do Trabalho, chefia e/ou responsável, para que o mesmo receba os primeiros socorros e seja feita a abertura da Comunicação de Acidentes de Trabalho – CAT; encaminhando à vítima ao ambulatório e/ou o hospital/posto de atendimento mais próximo de acordo com o Plano de Emergência do parque eólico.</w:t>
+        <w:t xml:space="preserve">Em caso de eventuais Acidentes do Trabalho, o funcionário deve de imediato comunicar a Segurança do Trabalho, chefia e/ou responsável, para que </w:t>
+      </w:r>
+      <w:proofErr w:type="gramStart"/>
+      <w:r>
+        <w:rPr>
+          <w:lang w:val="pt-BR"/>
+        </w:rPr>
+        <w:t>o mesmo</w:t>
+      </w:r>
+      <w:proofErr w:type="gramEnd"/>
+      <w:r>
+        <w:rPr>
+          <w:lang w:val="pt-BR"/>
+        </w:rPr>
+        <w:t xml:space="preserve"> receba os primeiros socorros e seja feita a abertura da Comunicação de Acidentes de Trabalho – CAT; encaminhando à vítima ao ambulatório e/ou o hospital/posto de atendimento mais próximo de acordo com o Plano de Emergência do parque eólico.</w:t>
       </w:r>
     </w:p>
     <w:p>

</xml_diff>

<commit_message>
adj funcao hse os
</commit_message>
<xml_diff>
--- a/DocsGen/osst_mod/osst_ghe01.docx
+++ b/DocsGen/osst_mod/osst_ghe01.docx
@@ -2291,7 +2291,7 @@
               <w:rPr>
                 <w:lang w:val="pt-BR"/>
               </w:rPr>
-              <w:t>Engenheiro(a) de Segurança do Trabalho</w:t>
+              <w:t>FUNCAOHSE</w:t>
             </w:r>
           </w:p>
           <w:p>
@@ -2616,17 +2616,30 @@
         <w:lang w:val="en-US"/>
       </w:rPr>
     </w:pPr>
-    <w:hyperlink r:id="rId1" w:history="1">
-      <w:r>
-        <w:rPr>
-          <w:rStyle w:val="Hyperlink"/>
-          <w:sz w:val="18"/>
-          <w:szCs w:val="18"/>
-          <w:lang w:val="en-US"/>
-        </w:rPr>
-        <w:t>https://www.vestas.com</w:t>
-      </w:r>
-    </w:hyperlink>
+    <w:r>
+      <w:fldChar w:fldCharType="begin"/>
+    </w:r>
+    <w:r>
+      <w:rPr>
+        <w:lang w:val="en-US"/>
+      </w:rPr>
+      <w:instrText>HYPERLINK "https://www.vestas.com"</w:instrText>
+    </w:r>
+    <w:r>
+      <w:fldChar w:fldCharType="separate"/>
+    </w:r>
+    <w:r>
+      <w:rPr>
+        <w:rStyle w:val="Hyperlink"/>
+        <w:sz w:val="18"/>
+        <w:szCs w:val="18"/>
+        <w:lang w:val="en-US"/>
+      </w:rPr>
+      <w:t>https://www.vestas.com</w:t>
+    </w:r>
+    <w:r>
+      <w:fldChar w:fldCharType="end"/>
+    </w:r>
     <w:r>
       <w:rPr>
         <w:sz w:val="18"/>

</xml_diff>